<commit_message>
Corrected errors in the Theory of Operation
Algorithm evolved since it was first written
</commit_message>
<xml_diff>
--- a/Documentation/Theory of Operation.docx
+++ b/Documentation/Theory of Operation.docx
@@ -1992,8 +1992,31 @@
           <w:sz w:val="16"/>
           <w:szCs w:val="16"/>
         </w:rPr>
-        <w:br/>
-        <w:t xml:space="preserve">and see the sound wave and begin timing. When the timers are stopped, and the largest counter (Sensor E) is subtracted from the other counters, we are left with distances n, s, and w. Since the only unknown in this system is the distance e, our problem simplifies to finding the value of e that when added to n to w gives us the distances N to W and the location of the impact. </w:t>
+        <w:t xml:space="preserve"> </w:t>
+      </w:r>
+      <w:r>
+        <w:rPr>
+          <w:rFonts w:ascii="Helvetica" w:eastAsia="Times New Roman" w:hAnsi="Helvetica" w:cs="Times New Roman"/>
+          <w:sz w:val="16"/>
+          <w:szCs w:val="16"/>
+        </w:rPr>
+        <w:t>and see the sound wave and begin timing. When the timers are stopped, and the largest counter (Sensor E) is subtracted from the other counters, we are left with distances n, s, and w. Since the only unknown in this system is the distance e, our problem simplifies to finding the value of e that when added to n</w:t>
+      </w:r>
+      <w:r>
+        <w:rPr>
+          <w:rFonts w:ascii="Helvetica" w:eastAsia="Times New Roman" w:hAnsi="Helvetica" w:cs="Times New Roman"/>
+          <w:sz w:val="16"/>
+          <w:szCs w:val="16"/>
+        </w:rPr>
+        <w:t xml:space="preserve">, s, and </w:t>
+      </w:r>
+      <w:r>
+        <w:rPr>
+          <w:rFonts w:ascii="Helvetica" w:eastAsia="Times New Roman" w:hAnsi="Helvetica" w:cs="Times New Roman"/>
+          <w:sz w:val="16"/>
+          <w:szCs w:val="16"/>
+        </w:rPr>
+        <w:t xml:space="preserve">w gives us the distances N to W and the location of the impact. </w:t>
       </w:r>
     </w:p>
     <w:p>
@@ -2070,7 +2093,7 @@
           <w:sz w:val="16"/>
           <w:szCs w:val="16"/>
         </w:rPr>
-        <w:t>5-2</w:t>
+        <w:t>4</w:t>
       </w:r>
       <w:proofErr w:type="gramEnd"/>
       <w:r>
@@ -2079,18 +2102,32 @@
           <w:sz w:val="16"/>
           <w:szCs w:val="16"/>
         </w:rPr>
-        <w:t xml:space="preserve"> we get the four triangles shown in Figure 5-3. The base of each triangle is the known distance K, and the sides are the known counter values summed with the </w:t>
-      </w:r>
-      <w:proofErr w:type="spellStart"/>
-      <w:r>
-        <w:rPr>
-          <w:rFonts w:ascii="Helvetica" w:eastAsia="Times New Roman" w:hAnsi="Helvetica" w:cs="Times New Roman"/>
-          <w:sz w:val="16"/>
-          <w:szCs w:val="16"/>
-        </w:rPr>
-        <w:t>estimerate</w:t>
-      </w:r>
-      <w:proofErr w:type="spellEnd"/>
+        <w:t xml:space="preserve"> we get the four triangles shown in Figure </w:t>
+      </w:r>
+      <w:r>
+        <w:rPr>
+          <w:rFonts w:ascii="Helvetica" w:eastAsia="Times New Roman" w:hAnsi="Helvetica" w:cs="Times New Roman"/>
+          <w:sz w:val="16"/>
+          <w:szCs w:val="16"/>
+        </w:rPr>
+        <w:t>5</w:t>
+      </w:r>
+      <w:r>
+        <w:rPr>
+          <w:rFonts w:ascii="Helvetica" w:eastAsia="Times New Roman" w:hAnsi="Helvetica" w:cs="Times New Roman"/>
+          <w:sz w:val="16"/>
+          <w:szCs w:val="16"/>
+        </w:rPr>
+        <w:t xml:space="preserve">. The base of each triangle is the known distance K, and the sides are the known counter values summed with the </w:t>
+      </w:r>
+      <w:r>
+        <w:rPr>
+          <w:rFonts w:ascii="Helvetica" w:eastAsia="Times New Roman" w:hAnsi="Helvetica" w:cs="Times New Roman"/>
+          <w:sz w:val="16"/>
+          <w:szCs w:val="16"/>
+        </w:rPr>
+        <w:t>estimate</w:t>
+      </w:r>
       <w:r>
         <w:rPr>
           <w:rFonts w:ascii="Helvetica" w:eastAsia="Times New Roman" w:hAnsi="Helvetica" w:cs="Times New Roman"/>
@@ -2579,9 +2616,12 @@
     </w:p>
     <w:p>
       <w:pPr>
-        <w:spacing w:before="100" w:beforeAutospacing="1" w:after="100" w:afterAutospacing="1"/>
-        <w:rPr>
-          <w:rFonts w:ascii="Times New Roman" w:eastAsia="Times New Roman" w:hAnsi="Times New Roman" w:cs="Times New Roman"/>
+        <w:rPr>
+          <w:rFonts w:ascii="Helvetica" w:eastAsia="Times New Roman" w:hAnsi="Helvetica" w:cs="Times New Roman"/>
+          <w:b/>
+          <w:bCs/>
+          <w:sz w:val="16"/>
+          <w:szCs w:val="16"/>
         </w:rPr>
       </w:pPr>
       <w:r>
@@ -2602,10 +2642,33 @@
           <w:bCs/>
           <w:sz w:val="16"/>
           <w:szCs w:val="16"/>
-        </w:rPr>
-        <w:t>arcos( e</w:t>
+          <w:u w:val="single"/>
+        </w:rPr>
+        <w:t>arcos(</w:t>
+      </w:r>
+      <w:r>
+        <w:rPr>
+          <w:rFonts w:ascii="Helvetica" w:eastAsia="Times New Roman" w:hAnsi="Helvetica" w:cs="Times New Roman"/>
+          <w:b/>
+          <w:bCs/>
+          <w:sz w:val="16"/>
+          <w:szCs w:val="16"/>
+          <w:u w:val="single"/>
+        </w:rPr>
+        <w:t xml:space="preserve"> (</w:t>
       </w:r>
       <w:proofErr w:type="gramEnd"/>
+      <w:r>
+        <w:rPr>
+          <w:rFonts w:ascii="Helvetica" w:eastAsia="Times New Roman" w:hAnsi="Helvetica" w:cs="Times New Roman"/>
+          <w:b/>
+          <w:bCs/>
+          <w:sz w:val="16"/>
+          <w:szCs w:val="16"/>
+          <w:u w:val="single"/>
+        </w:rPr>
+        <w:t>e</w:t>
+      </w:r>
       <w:r>
         <w:rPr>
           <w:rFonts w:ascii="Helvetica" w:eastAsia="Times New Roman" w:hAnsi="Helvetica" w:cs="Times New Roman"/>
@@ -2614,18 +2677,9 @@
           <w:position w:val="6"/>
           <w:sz w:val="12"/>
           <w:szCs w:val="12"/>
-        </w:rPr>
-        <w:t xml:space="preserve">2 </w:t>
-      </w:r>
-      <w:r>
-        <w:rPr>
-          <w:rFonts w:ascii="Helvetica" w:eastAsia="Times New Roman" w:hAnsi="Helvetica" w:cs="Times New Roman"/>
-          <w:b/>
-          <w:bCs/>
-          <w:sz w:val="16"/>
-          <w:szCs w:val="16"/>
-        </w:rPr>
-        <w:t>- K</w:t>
+          <w:u w:val="single"/>
+        </w:rPr>
+        <w:t>2</w:t>
       </w:r>
       <w:r>
         <w:rPr>
@@ -2635,450 +2689,9 @@
           <w:position w:val="6"/>
           <w:sz w:val="12"/>
           <w:szCs w:val="12"/>
-        </w:rPr>
-        <w:t xml:space="preserve">2 </w:t>
-      </w:r>
-      <w:r>
-        <w:rPr>
-          <w:rFonts w:ascii="Helvetica" w:eastAsia="Times New Roman" w:hAnsi="Helvetica" w:cs="Times New Roman"/>
-          <w:b/>
-          <w:bCs/>
-          <w:sz w:val="16"/>
-          <w:szCs w:val="16"/>
-        </w:rPr>
-        <w:t>/ (2(</w:t>
-      </w:r>
-      <w:proofErr w:type="spellStart"/>
-      <w:r>
-        <w:rPr>
-          <w:rFonts w:ascii="Helvetica" w:eastAsia="Times New Roman" w:hAnsi="Helvetica" w:cs="Times New Roman"/>
-          <w:b/>
-          <w:bCs/>
-          <w:sz w:val="16"/>
-          <w:szCs w:val="16"/>
-        </w:rPr>
-        <w:t>s+e</w:t>
-      </w:r>
-      <w:proofErr w:type="spellEnd"/>
-      <w:r>
-        <w:rPr>
-          <w:rFonts w:ascii="Helvetica" w:eastAsia="Times New Roman" w:hAnsi="Helvetica" w:cs="Times New Roman"/>
-          <w:b/>
-          <w:bCs/>
-          <w:sz w:val="16"/>
-          <w:szCs w:val="16"/>
-        </w:rPr>
-        <w:t xml:space="preserve">)K)) </w:t>
-      </w:r>
-    </w:p>
-    <w:p>
-      <w:pPr>
-        <w:spacing w:before="100" w:beforeAutospacing="1" w:after="100" w:afterAutospacing="1"/>
-        <w:rPr>
-          <w:rFonts w:ascii="Times New Roman" w:eastAsia="Times New Roman" w:hAnsi="Times New Roman" w:cs="Times New Roman"/>
-        </w:rPr>
-      </w:pPr>
-      <w:r>
-        <w:rPr>
-          <w:rFonts w:ascii="Helvetica" w:eastAsia="Times New Roman" w:hAnsi="Helvetica" w:cs="Times New Roman"/>
-          <w:sz w:val="16"/>
-          <w:szCs w:val="16"/>
-        </w:rPr>
-        <w:t xml:space="preserve">By trigonometry </w:t>
-      </w:r>
-    </w:p>
-    <w:p>
-      <w:pPr>
-        <w:spacing w:before="100" w:beforeAutospacing="1" w:after="100" w:afterAutospacing="1"/>
-        <w:rPr>
-          <w:rFonts w:ascii="Times New Roman" w:eastAsia="Times New Roman" w:hAnsi="Times New Roman" w:cs="Times New Roman"/>
-        </w:rPr>
-      </w:pPr>
-      <w:r>
-        <w:rPr>
-          <w:rFonts w:ascii="Helvetica" w:eastAsia="Times New Roman" w:hAnsi="Helvetica" w:cs="Times New Roman"/>
-          <w:b/>
-          <w:bCs/>
-          <w:sz w:val="16"/>
-          <w:szCs w:val="16"/>
-        </w:rPr>
-        <w:t>cx = (</w:t>
-      </w:r>
-      <w:proofErr w:type="spellStart"/>
-      <w:r>
-        <w:rPr>
-          <w:rFonts w:ascii="Helvetica" w:eastAsia="Times New Roman" w:hAnsi="Helvetica" w:cs="Times New Roman"/>
-          <w:b/>
-          <w:bCs/>
-          <w:sz w:val="16"/>
-          <w:szCs w:val="16"/>
-        </w:rPr>
-        <w:t>s+e</w:t>
-      </w:r>
-      <w:proofErr w:type="spellEnd"/>
-      <w:r>
-        <w:rPr>
-          <w:rFonts w:ascii="Helvetica" w:eastAsia="Times New Roman" w:hAnsi="Helvetica" w:cs="Times New Roman"/>
-          <w:b/>
-          <w:bCs/>
-          <w:sz w:val="16"/>
-          <w:szCs w:val="16"/>
-        </w:rPr>
-        <w:t>) cos(P) cy = (</w:t>
-      </w:r>
-      <w:proofErr w:type="spellStart"/>
-      <w:r>
-        <w:rPr>
-          <w:rFonts w:ascii="Helvetica" w:eastAsia="Times New Roman" w:hAnsi="Helvetica" w:cs="Times New Roman"/>
-          <w:b/>
-          <w:bCs/>
-          <w:sz w:val="16"/>
-          <w:szCs w:val="16"/>
-        </w:rPr>
-        <w:t>s+e</w:t>
-      </w:r>
-      <w:proofErr w:type="spellEnd"/>
-      <w:r>
-        <w:rPr>
-          <w:rFonts w:ascii="Helvetica" w:eastAsia="Times New Roman" w:hAnsi="Helvetica" w:cs="Times New Roman"/>
-          <w:b/>
-          <w:bCs/>
-          <w:sz w:val="16"/>
-          <w:szCs w:val="16"/>
-        </w:rPr>
-        <w:t xml:space="preserve">) sin(P) </w:t>
-      </w:r>
-    </w:p>
-    <w:p>
-      <w:pPr>
-        <w:spacing w:before="100" w:beforeAutospacing="1" w:after="100" w:afterAutospacing="1"/>
-        <w:rPr>
-          <w:rFonts w:ascii="Times New Roman" w:eastAsia="Times New Roman" w:hAnsi="Times New Roman" w:cs="Times New Roman"/>
-        </w:rPr>
-      </w:pPr>
-      <w:r>
-        <w:rPr>
-          <w:rFonts w:ascii="Helvetica" w:eastAsia="Times New Roman" w:hAnsi="Helvetica" w:cs="Times New Roman"/>
-          <w:sz w:val="16"/>
-          <w:szCs w:val="16"/>
-        </w:rPr>
-        <w:t xml:space="preserve">Rotating theta back into the original circle. </w:t>
-      </w:r>
-    </w:p>
-    <w:p>
-      <w:pPr>
-        <w:spacing w:before="100" w:beforeAutospacing="1" w:after="100" w:afterAutospacing="1"/>
-        <w:rPr>
-          <w:rFonts w:ascii="Times New Roman" w:eastAsia="Times New Roman" w:hAnsi="Times New Roman" w:cs="Times New Roman"/>
-        </w:rPr>
-      </w:pPr>
-      <w:proofErr w:type="spellStart"/>
-      <w:r>
-        <w:rPr>
-          <w:rFonts w:ascii="Helvetica" w:eastAsia="Times New Roman" w:hAnsi="Helvetica" w:cs="Times New Roman"/>
-          <w:b/>
-          <w:bCs/>
-          <w:sz w:val="16"/>
-          <w:szCs w:val="16"/>
-        </w:rPr>
-        <w:t>Cx</w:t>
-      </w:r>
-      <w:proofErr w:type="spellEnd"/>
-      <w:r>
-        <w:rPr>
-          <w:rFonts w:ascii="Helvetica" w:eastAsia="Times New Roman" w:hAnsi="Helvetica" w:cs="Times New Roman"/>
-          <w:b/>
-          <w:bCs/>
-          <w:sz w:val="16"/>
-          <w:szCs w:val="16"/>
-        </w:rPr>
-        <w:t xml:space="preserve"> = (</w:t>
-      </w:r>
-      <w:proofErr w:type="spellStart"/>
-      <w:r>
-        <w:rPr>
-          <w:rFonts w:ascii="Helvetica" w:eastAsia="Times New Roman" w:hAnsi="Helvetica" w:cs="Times New Roman"/>
-          <w:b/>
-          <w:bCs/>
-          <w:sz w:val="16"/>
-          <w:szCs w:val="16"/>
-        </w:rPr>
-        <w:t>s+e</w:t>
-      </w:r>
-      <w:proofErr w:type="spellEnd"/>
-      <w:r>
-        <w:rPr>
-          <w:rFonts w:ascii="Helvetica" w:eastAsia="Times New Roman" w:hAnsi="Helvetica" w:cs="Times New Roman"/>
-          <w:b/>
-          <w:bCs/>
-          <w:sz w:val="16"/>
-          <w:szCs w:val="16"/>
-        </w:rPr>
-        <w:t xml:space="preserve">) </w:t>
-      </w:r>
-      <w:proofErr w:type="gramStart"/>
-      <w:r>
-        <w:rPr>
-          <w:rFonts w:ascii="Helvetica" w:eastAsia="Times New Roman" w:hAnsi="Helvetica" w:cs="Times New Roman"/>
-          <w:b/>
-          <w:bCs/>
-          <w:sz w:val="16"/>
-          <w:szCs w:val="16"/>
-        </w:rPr>
-        <w:t>cos(</w:t>
-      </w:r>
-      <w:proofErr w:type="gramEnd"/>
-      <w:r>
-        <w:rPr>
-          <w:rFonts w:ascii="Helvetica" w:eastAsia="Times New Roman" w:hAnsi="Helvetica" w:cs="Times New Roman"/>
-          <w:b/>
-          <w:bCs/>
-          <w:sz w:val="16"/>
-          <w:szCs w:val="16"/>
-        </w:rPr>
-        <w:t>P + 45') Cy = (</w:t>
-      </w:r>
-      <w:proofErr w:type="spellStart"/>
-      <w:r>
-        <w:rPr>
-          <w:rFonts w:ascii="Helvetica" w:eastAsia="Times New Roman" w:hAnsi="Helvetica" w:cs="Times New Roman"/>
-          <w:b/>
-          <w:bCs/>
-          <w:sz w:val="16"/>
-          <w:szCs w:val="16"/>
-        </w:rPr>
-        <w:t>s+e</w:t>
-      </w:r>
-      <w:proofErr w:type="spellEnd"/>
-      <w:r>
-        <w:rPr>
-          <w:rFonts w:ascii="Helvetica" w:eastAsia="Times New Roman" w:hAnsi="Helvetica" w:cs="Times New Roman"/>
-          <w:b/>
-          <w:bCs/>
-          <w:sz w:val="16"/>
-          <w:szCs w:val="16"/>
-        </w:rPr>
-        <w:t xml:space="preserve">) sin(P + 45') </w:t>
-      </w:r>
-    </w:p>
-    <w:p>
-      <w:pPr>
-        <w:spacing w:before="100" w:beforeAutospacing="1" w:after="100" w:afterAutospacing="1"/>
-        <w:rPr>
-          <w:rFonts w:ascii="Times New Roman" w:eastAsia="Times New Roman" w:hAnsi="Times New Roman" w:cs="Times New Roman"/>
-        </w:rPr>
-      </w:pPr>
-      <w:r>
-        <w:rPr>
-          <w:rFonts w:ascii="Helvetica" w:eastAsia="Times New Roman" w:hAnsi="Helvetica" w:cs="Times New Roman"/>
-          <w:sz w:val="16"/>
-          <w:szCs w:val="16"/>
-        </w:rPr>
-        <w:t>This process is repeated three more times for the pairs N-E N-W and S-W, yielding locations: (</w:t>
-      </w:r>
-      <w:proofErr w:type="spellStart"/>
-      <w:r>
-        <w:rPr>
-          <w:rFonts w:ascii="Helvetica" w:eastAsia="Times New Roman" w:hAnsi="Helvetica" w:cs="Times New Roman"/>
-          <w:sz w:val="16"/>
-          <w:szCs w:val="16"/>
-        </w:rPr>
-        <w:t>xn</w:t>
-      </w:r>
-      <w:proofErr w:type="spellEnd"/>
-      <w:r>
-        <w:rPr>
-          <w:rFonts w:ascii="Helvetica" w:eastAsia="Times New Roman" w:hAnsi="Helvetica" w:cs="Times New Roman"/>
-          <w:sz w:val="16"/>
-          <w:szCs w:val="16"/>
-        </w:rPr>
-        <w:t xml:space="preserve">, </w:t>
-      </w:r>
-      <w:proofErr w:type="spellStart"/>
-      <w:r>
-        <w:rPr>
-          <w:rFonts w:ascii="Helvetica" w:eastAsia="Times New Roman" w:hAnsi="Helvetica" w:cs="Times New Roman"/>
-          <w:sz w:val="16"/>
-          <w:szCs w:val="16"/>
-        </w:rPr>
-        <w:t>yn</w:t>
-      </w:r>
-      <w:proofErr w:type="spellEnd"/>
-      <w:r>
-        <w:rPr>
-          <w:rFonts w:ascii="Helvetica" w:eastAsia="Times New Roman" w:hAnsi="Helvetica" w:cs="Times New Roman"/>
-          <w:sz w:val="16"/>
-          <w:szCs w:val="16"/>
-        </w:rPr>
-        <w:t>) (</w:t>
-      </w:r>
-      <w:proofErr w:type="spellStart"/>
-      <w:r>
-        <w:rPr>
-          <w:rFonts w:ascii="Helvetica" w:eastAsia="Times New Roman" w:hAnsi="Helvetica" w:cs="Times New Roman"/>
-          <w:sz w:val="16"/>
-          <w:szCs w:val="16"/>
-        </w:rPr>
-        <w:t>xe</w:t>
-      </w:r>
-      <w:proofErr w:type="spellEnd"/>
-      <w:r>
-        <w:rPr>
-          <w:rFonts w:ascii="Helvetica" w:eastAsia="Times New Roman" w:hAnsi="Helvetica" w:cs="Times New Roman"/>
-          <w:sz w:val="16"/>
-          <w:szCs w:val="16"/>
-        </w:rPr>
-        <w:t>, ye) (</w:t>
-      </w:r>
-      <w:proofErr w:type="spellStart"/>
-      <w:r>
-        <w:rPr>
-          <w:rFonts w:ascii="Helvetica" w:eastAsia="Times New Roman" w:hAnsi="Helvetica" w:cs="Times New Roman"/>
-          <w:sz w:val="16"/>
-          <w:szCs w:val="16"/>
-        </w:rPr>
-        <w:t>xs</w:t>
-      </w:r>
-      <w:proofErr w:type="spellEnd"/>
-      <w:r>
-        <w:rPr>
-          <w:rFonts w:ascii="Helvetica" w:eastAsia="Times New Roman" w:hAnsi="Helvetica" w:cs="Times New Roman"/>
-          <w:sz w:val="16"/>
-          <w:szCs w:val="16"/>
-        </w:rPr>
-        <w:t xml:space="preserve">, </w:t>
-      </w:r>
-      <w:proofErr w:type="spellStart"/>
-      <w:r>
-        <w:rPr>
-          <w:rFonts w:ascii="Helvetica" w:eastAsia="Times New Roman" w:hAnsi="Helvetica" w:cs="Times New Roman"/>
-          <w:sz w:val="16"/>
-          <w:szCs w:val="16"/>
-        </w:rPr>
-        <w:t>ys</w:t>
-      </w:r>
-      <w:proofErr w:type="spellEnd"/>
-      <w:r>
-        <w:rPr>
-          <w:rFonts w:ascii="Helvetica" w:eastAsia="Times New Roman" w:hAnsi="Helvetica" w:cs="Times New Roman"/>
-          <w:sz w:val="16"/>
-          <w:szCs w:val="16"/>
-        </w:rPr>
-        <w:t>) (</w:t>
-      </w:r>
-      <w:proofErr w:type="spellStart"/>
-      <w:r>
-        <w:rPr>
-          <w:rFonts w:ascii="Helvetica" w:eastAsia="Times New Roman" w:hAnsi="Helvetica" w:cs="Times New Roman"/>
-          <w:sz w:val="16"/>
-          <w:szCs w:val="16"/>
-        </w:rPr>
-        <w:t>xw</w:t>
-      </w:r>
-      <w:proofErr w:type="spellEnd"/>
-      <w:r>
-        <w:rPr>
-          <w:rFonts w:ascii="Helvetica" w:eastAsia="Times New Roman" w:hAnsi="Helvetica" w:cs="Times New Roman"/>
-          <w:sz w:val="16"/>
-          <w:szCs w:val="16"/>
-        </w:rPr>
-        <w:t xml:space="preserve">, </w:t>
-      </w:r>
-      <w:proofErr w:type="spellStart"/>
-      <w:r>
-        <w:rPr>
-          <w:rFonts w:ascii="Helvetica" w:eastAsia="Times New Roman" w:hAnsi="Helvetica" w:cs="Times New Roman"/>
-          <w:sz w:val="16"/>
-          <w:szCs w:val="16"/>
-        </w:rPr>
-        <w:t>yw</w:t>
-      </w:r>
-      <w:proofErr w:type="spellEnd"/>
-      <w:r>
-        <w:rPr>
-          <w:rFonts w:ascii="Helvetica" w:eastAsia="Times New Roman" w:hAnsi="Helvetica" w:cs="Times New Roman"/>
-          <w:sz w:val="16"/>
-          <w:szCs w:val="16"/>
-        </w:rPr>
-        <w:t xml:space="preserve">) </w:t>
-      </w:r>
-    </w:p>
-    <w:p>
-      <w:pPr>
-        <w:spacing w:before="100" w:beforeAutospacing="1" w:after="100" w:afterAutospacing="1"/>
-        <w:rPr>
-          <w:rFonts w:ascii="Times New Roman" w:eastAsia="Times New Roman" w:hAnsi="Times New Roman" w:cs="Times New Roman"/>
-        </w:rPr>
-      </w:pPr>
-      <w:r>
-        <w:rPr>
-          <w:rFonts w:ascii="Helvetica" w:eastAsia="Times New Roman" w:hAnsi="Helvetica" w:cs="Times New Roman"/>
-          <w:sz w:val="16"/>
-          <w:szCs w:val="16"/>
-        </w:rPr>
-        <w:t xml:space="preserve">The distances r1 and r2 are then </w:t>
-      </w:r>
-    </w:p>
-    <w:p>
-      <w:pPr>
-        <w:spacing w:before="100" w:beforeAutospacing="1" w:after="100" w:afterAutospacing="1"/>
-        <w:rPr>
-          <w:rFonts w:ascii="Times New Roman" w:eastAsia="Times New Roman" w:hAnsi="Times New Roman" w:cs="Times New Roman"/>
-        </w:rPr>
-      </w:pPr>
-      <w:r>
-        <w:rPr>
-          <w:rFonts w:ascii="Helvetica" w:eastAsia="Times New Roman" w:hAnsi="Helvetica" w:cs="Times New Roman"/>
-          <w:b/>
-          <w:bCs/>
-          <w:sz w:val="16"/>
-          <w:szCs w:val="16"/>
-        </w:rPr>
-        <w:t xml:space="preserve">r1 = </w:t>
-      </w:r>
-      <w:proofErr w:type="gramStart"/>
-      <w:r>
-        <w:rPr>
-          <w:rFonts w:ascii="Helvetica" w:eastAsia="Times New Roman" w:hAnsi="Helvetica" w:cs="Times New Roman"/>
-          <w:b/>
-          <w:bCs/>
-          <w:sz w:val="16"/>
-          <w:szCs w:val="16"/>
-        </w:rPr>
-        <w:t>sqrt( (</w:t>
-      </w:r>
-      <w:proofErr w:type="gramEnd"/>
-      <w:r>
-        <w:rPr>
-          <w:rFonts w:ascii="Helvetica" w:eastAsia="Times New Roman" w:hAnsi="Helvetica" w:cs="Times New Roman"/>
-          <w:b/>
-          <w:bCs/>
-          <w:sz w:val="16"/>
-          <w:szCs w:val="16"/>
-        </w:rPr>
-        <w:t xml:space="preserve"> Ax - </w:t>
-      </w:r>
-      <w:proofErr w:type="spellStart"/>
-      <w:r>
-        <w:rPr>
-          <w:rFonts w:ascii="Helvetica" w:eastAsia="Times New Roman" w:hAnsi="Helvetica" w:cs="Times New Roman"/>
-          <w:b/>
-          <w:bCs/>
-          <w:sz w:val="16"/>
-          <w:szCs w:val="16"/>
-        </w:rPr>
-        <w:t>Cx</w:t>
-      </w:r>
-      <w:proofErr w:type="spellEnd"/>
-      <w:r>
-        <w:rPr>
-          <w:rFonts w:ascii="Helvetica" w:eastAsia="Times New Roman" w:hAnsi="Helvetica" w:cs="Times New Roman"/>
-          <w:b/>
-          <w:bCs/>
-          <w:sz w:val="16"/>
-          <w:szCs w:val="16"/>
-        </w:rPr>
-        <w:t>)</w:t>
+          <w:u w:val="single"/>
+        </w:rPr>
+        <w:t xml:space="preserve"> </w:t>
       </w:r>
       <w:r>
         <w:rPr>
@@ -3088,18 +2701,44 @@
           <w:position w:val="6"/>
           <w:sz w:val="12"/>
           <w:szCs w:val="12"/>
-        </w:rPr>
-        <w:t xml:space="preserve">2 </w:t>
-      </w:r>
-      <w:r>
-        <w:rPr>
-          <w:rFonts w:ascii="Helvetica" w:eastAsia="Times New Roman" w:hAnsi="Helvetica" w:cs="Times New Roman"/>
-          <w:b/>
-          <w:bCs/>
-          <w:sz w:val="16"/>
-          <w:szCs w:val="16"/>
-        </w:rPr>
-        <w:t>+ (Ay–Cy)</w:t>
+          <w:u w:val="single"/>
+        </w:rPr>
+        <w:t xml:space="preserve"> </w:t>
+      </w:r>
+      <w:r>
+        <w:rPr>
+          <w:rFonts w:ascii="Helvetica" w:eastAsia="Times New Roman" w:hAnsi="Helvetica" w:cs="Times New Roman"/>
+          <w:b/>
+          <w:bCs/>
+          <w:sz w:val="16"/>
+          <w:szCs w:val="16"/>
+          <w:u w:val="single"/>
+        </w:rPr>
+        <w:t>- (</w:t>
+      </w:r>
+      <w:proofErr w:type="spellStart"/>
+      <w:r>
+        <w:rPr>
+          <w:rFonts w:ascii="Helvetica" w:eastAsia="Times New Roman" w:hAnsi="Helvetica" w:cs="Times New Roman"/>
+          <w:b/>
+          <w:bCs/>
+          <w:sz w:val="16"/>
+          <w:szCs w:val="16"/>
+          <w:u w:val="single"/>
+        </w:rPr>
+        <w:t>s+e</w:t>
+      </w:r>
+      <w:proofErr w:type="spellEnd"/>
+      <w:r>
+        <w:rPr>
+          <w:rFonts w:ascii="Helvetica" w:eastAsia="Times New Roman" w:hAnsi="Helvetica" w:cs="Times New Roman"/>
+          <w:b/>
+          <w:bCs/>
+          <w:sz w:val="16"/>
+          <w:szCs w:val="16"/>
+          <w:u w:val="single"/>
+        </w:rPr>
+        <w:t>)</w:t>
       </w:r>
       <w:r>
         <w:rPr>
@@ -3109,18 +2748,9 @@
           <w:position w:val="6"/>
           <w:sz w:val="12"/>
           <w:szCs w:val="12"/>
-        </w:rPr>
-        <w:t xml:space="preserve">2 </w:t>
-      </w:r>
-      <w:r>
-        <w:rPr>
-          <w:rFonts w:ascii="Helvetica" w:eastAsia="Times New Roman" w:hAnsi="Helvetica" w:cs="Times New Roman"/>
-          <w:b/>
-          <w:bCs/>
-          <w:sz w:val="16"/>
-          <w:szCs w:val="16"/>
-        </w:rPr>
-        <w:t>) r2 = sqrt( (Bx - Dy)</w:t>
+          <w:u w:val="single"/>
+        </w:rPr>
+        <w:t xml:space="preserve"> </w:t>
       </w:r>
       <w:r>
         <w:rPr>
@@ -3130,18 +2760,9 @@
           <w:position w:val="6"/>
           <w:sz w:val="12"/>
           <w:szCs w:val="12"/>
-        </w:rPr>
-        <w:t xml:space="preserve">2 </w:t>
-      </w:r>
-      <w:r>
-        <w:rPr>
-          <w:rFonts w:ascii="Helvetica" w:eastAsia="Times New Roman" w:hAnsi="Helvetica" w:cs="Times New Roman"/>
-          <w:b/>
-          <w:bCs/>
-          <w:sz w:val="16"/>
-          <w:szCs w:val="16"/>
-        </w:rPr>
-        <w:t>+ (By - Dy)</w:t>
+          <w:u w:val="single"/>
+        </w:rPr>
+        <w:t>2</w:t>
       </w:r>
       <w:r>
         <w:rPr>
@@ -3151,9 +2772,316 @@
           <w:position w:val="6"/>
           <w:sz w:val="12"/>
           <w:szCs w:val="12"/>
-        </w:rPr>
-        <w:t xml:space="preserve">2 </w:t>
-      </w:r>
+          <w:u w:val="single"/>
+        </w:rPr>
+        <w:t xml:space="preserve"> </w:t>
+      </w:r>
+      <w:r>
+        <w:rPr>
+          <w:rFonts w:ascii="Helvetica" w:eastAsia="Times New Roman" w:hAnsi="Helvetica" w:cs="Times New Roman"/>
+          <w:b/>
+          <w:bCs/>
+          <w:sz w:val="16"/>
+          <w:szCs w:val="16"/>
+          <w:u w:val="single"/>
+        </w:rPr>
+        <w:t xml:space="preserve"> </w:t>
+      </w:r>
+      <w:r>
+        <w:rPr>
+          <w:rFonts w:ascii="Helvetica" w:eastAsia="Times New Roman" w:hAnsi="Helvetica" w:cs="Times New Roman"/>
+          <w:b/>
+          <w:bCs/>
+          <w:sz w:val="16"/>
+          <w:szCs w:val="16"/>
+          <w:u w:val="single"/>
+        </w:rPr>
+        <w:t xml:space="preserve">- </w:t>
+      </w:r>
+      <w:r>
+        <w:rPr>
+          <w:rFonts w:ascii="Helvetica" w:eastAsia="Times New Roman" w:hAnsi="Helvetica" w:cs="Times New Roman"/>
+          <w:b/>
+          <w:bCs/>
+          <w:sz w:val="16"/>
+          <w:szCs w:val="16"/>
+          <w:u w:val="single"/>
+        </w:rPr>
+        <w:t>K</w:t>
+      </w:r>
+      <w:r>
+        <w:rPr>
+          <w:rFonts w:ascii="Helvetica" w:eastAsia="Times New Roman" w:hAnsi="Helvetica" w:cs="Times New Roman"/>
+          <w:b/>
+          <w:bCs/>
+          <w:position w:val="6"/>
+          <w:sz w:val="12"/>
+          <w:szCs w:val="12"/>
+          <w:u w:val="single"/>
+        </w:rPr>
+        <w:t>2</w:t>
+      </w:r>
+      <w:r>
+        <w:rPr>
+          <w:rFonts w:ascii="Helvetica" w:eastAsia="Times New Roman" w:hAnsi="Helvetica" w:cs="Times New Roman"/>
+          <w:b/>
+          <w:bCs/>
+          <w:sz w:val="16"/>
+          <w:szCs w:val="16"/>
+          <w:u w:val="single"/>
+        </w:rPr>
+        <w:t>)</w:t>
+      </w:r>
+      <w:r>
+        <w:rPr>
+          <w:rFonts w:ascii="Helvetica" w:eastAsia="Times New Roman" w:hAnsi="Helvetica" w:cs="Times New Roman"/>
+          <w:b/>
+          <w:bCs/>
+          <w:sz w:val="16"/>
+          <w:szCs w:val="16"/>
+        </w:rPr>
+        <w:t xml:space="preserve"> </w:t>
+      </w:r>
+    </w:p>
+    <w:p>
+      <w:pPr>
+        <w:rPr>
+          <w:rFonts w:ascii="Times New Roman" w:eastAsia="Times New Roman" w:hAnsi="Times New Roman" w:cs="Times New Roman"/>
+        </w:rPr>
+      </w:pPr>
+      <w:r>
+        <w:rPr>
+          <w:rFonts w:ascii="Helvetica" w:eastAsia="Times New Roman" w:hAnsi="Helvetica" w:cs="Times New Roman"/>
+          <w:b/>
+          <w:bCs/>
+          <w:sz w:val="16"/>
+          <w:szCs w:val="16"/>
+        </w:rPr>
+        <w:t xml:space="preserve">               </w:t>
+      </w:r>
+      <w:r>
+        <w:rPr>
+          <w:rFonts w:ascii="Helvetica" w:eastAsia="Times New Roman" w:hAnsi="Helvetica" w:cs="Times New Roman"/>
+          <w:b/>
+          <w:bCs/>
+          <w:sz w:val="16"/>
+          <w:szCs w:val="16"/>
+        </w:rPr>
+        <w:t>-</w:t>
+      </w:r>
+      <w:r>
+        <w:rPr>
+          <w:rFonts w:ascii="Helvetica" w:eastAsia="Times New Roman" w:hAnsi="Helvetica" w:cs="Times New Roman"/>
+          <w:b/>
+          <w:bCs/>
+          <w:sz w:val="16"/>
+          <w:szCs w:val="16"/>
+        </w:rPr>
+        <w:t>2(</w:t>
+      </w:r>
+      <w:proofErr w:type="spellStart"/>
+      <w:r>
+        <w:rPr>
+          <w:rFonts w:ascii="Helvetica" w:eastAsia="Times New Roman" w:hAnsi="Helvetica" w:cs="Times New Roman"/>
+          <w:b/>
+          <w:bCs/>
+          <w:sz w:val="16"/>
+          <w:szCs w:val="16"/>
+        </w:rPr>
+        <w:t>s+</w:t>
+      </w:r>
+      <w:proofErr w:type="gramStart"/>
+      <w:r>
+        <w:rPr>
+          <w:rFonts w:ascii="Helvetica" w:eastAsia="Times New Roman" w:hAnsi="Helvetica" w:cs="Times New Roman"/>
+          <w:b/>
+          <w:bCs/>
+          <w:sz w:val="16"/>
+          <w:szCs w:val="16"/>
+        </w:rPr>
+        <w:t>e</w:t>
+      </w:r>
+      <w:proofErr w:type="spellEnd"/>
+      <w:r>
+        <w:rPr>
+          <w:rFonts w:ascii="Helvetica" w:eastAsia="Times New Roman" w:hAnsi="Helvetica" w:cs="Times New Roman"/>
+          <w:b/>
+          <w:bCs/>
+          <w:sz w:val="16"/>
+          <w:szCs w:val="16"/>
+        </w:rPr>
+        <w:t>)K</w:t>
+      </w:r>
+      <w:proofErr w:type="gramEnd"/>
+      <w:r>
+        <w:rPr>
+          <w:rFonts w:ascii="Helvetica" w:eastAsia="Times New Roman" w:hAnsi="Helvetica" w:cs="Times New Roman"/>
+          <w:b/>
+          <w:bCs/>
+          <w:sz w:val="16"/>
+          <w:szCs w:val="16"/>
+        </w:rPr>
+        <w:t xml:space="preserve"> </w:t>
+      </w:r>
+    </w:p>
+    <w:p>
+      <w:pPr>
+        <w:spacing w:before="100" w:beforeAutospacing="1" w:after="100" w:afterAutospacing="1"/>
+        <w:rPr>
+          <w:rFonts w:ascii="Times New Roman" w:eastAsia="Times New Roman" w:hAnsi="Times New Roman" w:cs="Times New Roman"/>
+        </w:rPr>
+      </w:pPr>
+      <w:r>
+        <w:rPr>
+          <w:rFonts w:ascii="Helvetica" w:eastAsia="Times New Roman" w:hAnsi="Helvetica" w:cs="Times New Roman"/>
+          <w:sz w:val="16"/>
+          <w:szCs w:val="16"/>
+        </w:rPr>
+        <w:t xml:space="preserve">By trigonometry </w:t>
+      </w:r>
+    </w:p>
+    <w:p>
+      <w:pPr>
+        <w:rPr>
+          <w:rFonts w:ascii="Helvetica" w:eastAsia="Times New Roman" w:hAnsi="Helvetica" w:cs="Times New Roman"/>
+          <w:b/>
+          <w:bCs/>
+          <w:sz w:val="16"/>
+          <w:szCs w:val="16"/>
+        </w:rPr>
+      </w:pPr>
+      <w:r>
+        <w:rPr>
+          <w:rFonts w:ascii="Helvetica" w:eastAsia="Times New Roman" w:hAnsi="Helvetica" w:cs="Times New Roman"/>
+          <w:b/>
+          <w:bCs/>
+          <w:sz w:val="16"/>
+          <w:szCs w:val="16"/>
+        </w:rPr>
+        <w:t>cx = (</w:t>
+      </w:r>
+      <w:proofErr w:type="spellStart"/>
+      <w:r>
+        <w:rPr>
+          <w:rFonts w:ascii="Helvetica" w:eastAsia="Times New Roman" w:hAnsi="Helvetica" w:cs="Times New Roman"/>
+          <w:b/>
+          <w:bCs/>
+          <w:sz w:val="16"/>
+          <w:szCs w:val="16"/>
+        </w:rPr>
+        <w:t>s+e</w:t>
+      </w:r>
+      <w:proofErr w:type="spellEnd"/>
+      <w:r>
+        <w:rPr>
+          <w:rFonts w:ascii="Helvetica" w:eastAsia="Times New Roman" w:hAnsi="Helvetica" w:cs="Times New Roman"/>
+          <w:b/>
+          <w:bCs/>
+          <w:sz w:val="16"/>
+          <w:szCs w:val="16"/>
+        </w:rPr>
+        <w:t xml:space="preserve">) cos(P) </w:t>
+      </w:r>
+    </w:p>
+    <w:p>
+      <w:pPr>
+        <w:rPr>
+          <w:rFonts w:ascii="Times New Roman" w:eastAsia="Times New Roman" w:hAnsi="Times New Roman" w:cs="Times New Roman"/>
+        </w:rPr>
+      </w:pPr>
+      <w:r>
+        <w:rPr>
+          <w:rFonts w:ascii="Helvetica" w:eastAsia="Times New Roman" w:hAnsi="Helvetica" w:cs="Times New Roman"/>
+          <w:b/>
+          <w:bCs/>
+          <w:sz w:val="16"/>
+          <w:szCs w:val="16"/>
+        </w:rPr>
+        <w:t>cy = (</w:t>
+      </w:r>
+      <w:proofErr w:type="spellStart"/>
+      <w:r>
+        <w:rPr>
+          <w:rFonts w:ascii="Helvetica" w:eastAsia="Times New Roman" w:hAnsi="Helvetica" w:cs="Times New Roman"/>
+          <w:b/>
+          <w:bCs/>
+          <w:sz w:val="16"/>
+          <w:szCs w:val="16"/>
+        </w:rPr>
+        <w:t>s+e</w:t>
+      </w:r>
+      <w:proofErr w:type="spellEnd"/>
+      <w:r>
+        <w:rPr>
+          <w:rFonts w:ascii="Helvetica" w:eastAsia="Times New Roman" w:hAnsi="Helvetica" w:cs="Times New Roman"/>
+          <w:b/>
+          <w:bCs/>
+          <w:sz w:val="16"/>
+          <w:szCs w:val="16"/>
+        </w:rPr>
+        <w:t xml:space="preserve">) sin(P) </w:t>
+      </w:r>
+    </w:p>
+    <w:p>
+      <w:pPr>
+        <w:spacing w:before="100" w:beforeAutospacing="1" w:after="100" w:afterAutospacing="1"/>
+        <w:rPr>
+          <w:rFonts w:ascii="Times New Roman" w:eastAsia="Times New Roman" w:hAnsi="Times New Roman" w:cs="Times New Roman"/>
+        </w:rPr>
+      </w:pPr>
+      <w:r>
+        <w:rPr>
+          <w:rFonts w:ascii="Helvetica" w:eastAsia="Times New Roman" w:hAnsi="Helvetica" w:cs="Times New Roman"/>
+          <w:sz w:val="16"/>
+          <w:szCs w:val="16"/>
+        </w:rPr>
+        <w:t xml:space="preserve">Rotating theta back into the original circle. </w:t>
+      </w:r>
+    </w:p>
+    <w:p>
+      <w:pPr>
+        <w:rPr>
+          <w:rFonts w:ascii="Helvetica" w:eastAsia="Times New Roman" w:hAnsi="Helvetica" w:cs="Times New Roman"/>
+          <w:b/>
+          <w:bCs/>
+          <w:sz w:val="16"/>
+          <w:szCs w:val="16"/>
+        </w:rPr>
+      </w:pPr>
+      <w:proofErr w:type="spellStart"/>
+      <w:r>
+        <w:rPr>
+          <w:rFonts w:ascii="Helvetica" w:eastAsia="Times New Roman" w:hAnsi="Helvetica" w:cs="Times New Roman"/>
+          <w:b/>
+          <w:bCs/>
+          <w:sz w:val="16"/>
+          <w:szCs w:val="16"/>
+        </w:rPr>
+        <w:t>Cx</w:t>
+      </w:r>
+      <w:proofErr w:type="spellEnd"/>
+      <w:r>
+        <w:rPr>
+          <w:rFonts w:ascii="Helvetica" w:eastAsia="Times New Roman" w:hAnsi="Helvetica" w:cs="Times New Roman"/>
+          <w:b/>
+          <w:bCs/>
+          <w:sz w:val="16"/>
+          <w:szCs w:val="16"/>
+        </w:rPr>
+        <w:t xml:space="preserve"> = (</w:t>
+      </w:r>
+      <w:proofErr w:type="spellStart"/>
+      <w:r>
+        <w:rPr>
+          <w:rFonts w:ascii="Helvetica" w:eastAsia="Times New Roman" w:hAnsi="Helvetica" w:cs="Times New Roman"/>
+          <w:b/>
+          <w:bCs/>
+          <w:sz w:val="16"/>
+          <w:szCs w:val="16"/>
+        </w:rPr>
+        <w:t>s+e</w:t>
+      </w:r>
+      <w:proofErr w:type="spellEnd"/>
       <w:r>
         <w:rPr>
           <w:rFonts w:ascii="Helvetica" w:eastAsia="Times New Roman" w:hAnsi="Helvetica" w:cs="Times New Roman"/>
@@ -3164,105 +3092,408 @@
         </w:rPr>
         <w:t xml:space="preserve">) </w:t>
       </w:r>
-    </w:p>
-    <w:p>
-      <w:pPr>
-        <w:spacing w:before="100" w:beforeAutospacing="1" w:after="100" w:afterAutospacing="1"/>
-        <w:rPr>
-          <w:rFonts w:ascii="Times New Roman" w:eastAsia="Times New Roman" w:hAnsi="Times New Roman" w:cs="Times New Roman"/>
-        </w:rPr>
-      </w:pPr>
-      <w:r>
-        <w:rPr>
-          <w:rFonts w:ascii="Helvetica" w:eastAsia="Times New Roman" w:hAnsi="Helvetica" w:cs="Times New Roman"/>
-          <w:sz w:val="16"/>
-          <w:szCs w:val="16"/>
-        </w:rPr>
-        <w:t xml:space="preserve">So, the simplified algorithm for determining the projectile position is: </w:t>
-      </w:r>
-    </w:p>
-    <w:p>
-      <w:pPr>
-        <w:spacing w:before="100" w:beforeAutospacing="1" w:after="100" w:afterAutospacing="1"/>
-        <w:rPr>
-          <w:rFonts w:ascii="Times New Roman" w:eastAsia="Times New Roman" w:hAnsi="Times New Roman" w:cs="Times New Roman"/>
-        </w:rPr>
-      </w:pPr>
-      <w:r>
-        <w:rPr>
-          <w:rFonts w:ascii="Helvetica" w:eastAsia="Times New Roman" w:hAnsi="Helvetica" w:cs="Times New Roman"/>
-          <w:sz w:val="16"/>
-          <w:szCs w:val="16"/>
-        </w:rPr>
-        <w:t>Start timer(s) when the projectile crosses the sensor(s).</w:t>
-      </w:r>
-      <w:r>
-        <w:rPr>
-          <w:rFonts w:ascii="Helvetica" w:eastAsia="Times New Roman" w:hAnsi="Helvetica" w:cs="Times New Roman"/>
-          <w:sz w:val="16"/>
-          <w:szCs w:val="16"/>
-        </w:rPr>
-        <w:br/>
-        <w:t>Stop the timers one millisecond after the first projectile was detected Find the largest time</w:t>
-      </w:r>
-      <w:r>
-        <w:rPr>
-          <w:rFonts w:ascii="Helvetica" w:eastAsia="Times New Roman" w:hAnsi="Helvetica" w:cs="Times New Roman"/>
-          <w:sz w:val="16"/>
-          <w:szCs w:val="16"/>
-        </w:rPr>
-        <w:br/>
-        <w:t>Subtract the largest time from all of the timers</w:t>
-      </w:r>
-      <w:r>
-        <w:rPr>
-          <w:rFonts w:ascii="Helvetica" w:eastAsia="Times New Roman" w:hAnsi="Helvetica" w:cs="Times New Roman"/>
-          <w:sz w:val="16"/>
-          <w:szCs w:val="16"/>
-        </w:rPr>
-        <w:br/>
-        <w:t xml:space="preserve">Set the error estimate e to be 1 mm </w:t>
-      </w:r>
-    </w:p>
-    <w:p>
-      <w:pPr>
-        <w:spacing w:before="100" w:beforeAutospacing="1" w:after="100" w:afterAutospacing="1"/>
-        <w:rPr>
-          <w:rFonts w:ascii="Helvetica" w:eastAsia="Times New Roman" w:hAnsi="Helvetica" w:cs="Times New Roman"/>
-          <w:sz w:val="16"/>
-          <w:szCs w:val="16"/>
-        </w:rPr>
-      </w:pPr>
-      <w:r>
-        <w:rPr>
-          <w:rFonts w:ascii="Helvetica" w:eastAsia="Times New Roman" w:hAnsi="Helvetica" w:cs="Times New Roman"/>
-          <w:sz w:val="16"/>
-          <w:szCs w:val="16"/>
-        </w:rPr>
-        <w:t>e = 1 mm;</w:t>
-      </w:r>
-      <w:r>
-        <w:rPr>
-          <w:rFonts w:ascii="Helvetica" w:eastAsia="Times New Roman" w:hAnsi="Helvetica" w:cs="Times New Roman"/>
-          <w:sz w:val="16"/>
-          <w:szCs w:val="16"/>
-        </w:rPr>
-        <w:br/>
-        <w:t>r1 = large number;</w:t>
-      </w:r>
-      <w:r>
-        <w:rPr>
-          <w:rFonts w:ascii="Helvetica" w:eastAsia="Times New Roman" w:hAnsi="Helvetica" w:cs="Times New Roman"/>
-          <w:sz w:val="16"/>
-          <w:szCs w:val="16"/>
-        </w:rPr>
-        <w:br/>
-        <w:t>r2 = large number;</w:t>
-      </w:r>
-    </w:p>
-    <w:p>
-      <w:pPr>
-        <w:spacing w:before="100" w:beforeAutospacing="1" w:after="100" w:afterAutospacing="1"/>
+      <w:proofErr w:type="gramStart"/>
+      <w:r>
+        <w:rPr>
+          <w:rFonts w:ascii="Helvetica" w:eastAsia="Times New Roman" w:hAnsi="Helvetica" w:cs="Times New Roman"/>
+          <w:b/>
+          <w:bCs/>
+          <w:sz w:val="16"/>
+          <w:szCs w:val="16"/>
+        </w:rPr>
+        <w:t>cos(</w:t>
+      </w:r>
+      <w:proofErr w:type="gramEnd"/>
+      <w:r>
+        <w:rPr>
+          <w:rFonts w:ascii="Helvetica" w:eastAsia="Times New Roman" w:hAnsi="Helvetica" w:cs="Times New Roman"/>
+          <w:b/>
+          <w:bCs/>
+          <w:sz w:val="16"/>
+          <w:szCs w:val="16"/>
+        </w:rPr>
+        <w:t xml:space="preserve">P + 45') </w:t>
+      </w:r>
+    </w:p>
+    <w:p>
+      <w:pPr>
+        <w:rPr>
+          <w:rFonts w:ascii="Times New Roman" w:eastAsia="Times New Roman" w:hAnsi="Times New Roman" w:cs="Times New Roman"/>
+        </w:rPr>
+      </w:pPr>
+      <w:r>
+        <w:rPr>
+          <w:rFonts w:ascii="Helvetica" w:eastAsia="Times New Roman" w:hAnsi="Helvetica" w:cs="Times New Roman"/>
+          <w:b/>
+          <w:bCs/>
+          <w:sz w:val="16"/>
+          <w:szCs w:val="16"/>
+        </w:rPr>
+        <w:t>Cy = (</w:t>
+      </w:r>
+      <w:proofErr w:type="spellStart"/>
+      <w:r>
+        <w:rPr>
+          <w:rFonts w:ascii="Helvetica" w:eastAsia="Times New Roman" w:hAnsi="Helvetica" w:cs="Times New Roman"/>
+          <w:b/>
+          <w:bCs/>
+          <w:sz w:val="16"/>
+          <w:szCs w:val="16"/>
+        </w:rPr>
+        <w:t>s+e</w:t>
+      </w:r>
+      <w:proofErr w:type="spellEnd"/>
+      <w:r>
+        <w:rPr>
+          <w:rFonts w:ascii="Helvetica" w:eastAsia="Times New Roman" w:hAnsi="Helvetica" w:cs="Times New Roman"/>
+          <w:b/>
+          <w:bCs/>
+          <w:sz w:val="16"/>
+          <w:szCs w:val="16"/>
+        </w:rPr>
+        <w:t xml:space="preserve">) </w:t>
+      </w:r>
+      <w:proofErr w:type="gramStart"/>
+      <w:r>
+        <w:rPr>
+          <w:rFonts w:ascii="Helvetica" w:eastAsia="Times New Roman" w:hAnsi="Helvetica" w:cs="Times New Roman"/>
+          <w:b/>
+          <w:bCs/>
+          <w:sz w:val="16"/>
+          <w:szCs w:val="16"/>
+        </w:rPr>
+        <w:t>sin(</w:t>
+      </w:r>
+      <w:proofErr w:type="gramEnd"/>
+      <w:r>
+        <w:rPr>
+          <w:rFonts w:ascii="Helvetica" w:eastAsia="Times New Roman" w:hAnsi="Helvetica" w:cs="Times New Roman"/>
+          <w:b/>
+          <w:bCs/>
+          <w:sz w:val="16"/>
+          <w:szCs w:val="16"/>
+        </w:rPr>
+        <w:t xml:space="preserve">P + 45') </w:t>
+      </w:r>
+    </w:p>
+    <w:p>
+      <w:pPr>
+        <w:spacing w:before="100" w:beforeAutospacing="1" w:after="100" w:afterAutospacing="1"/>
+        <w:rPr>
+          <w:rFonts w:ascii="Times New Roman" w:eastAsia="Times New Roman" w:hAnsi="Times New Roman" w:cs="Times New Roman"/>
+        </w:rPr>
+      </w:pPr>
+      <w:r>
+        <w:rPr>
+          <w:rFonts w:ascii="Helvetica" w:eastAsia="Times New Roman" w:hAnsi="Helvetica" w:cs="Times New Roman"/>
+          <w:sz w:val="16"/>
+          <w:szCs w:val="16"/>
+        </w:rPr>
+        <w:t>This process is repeated three more times for the pairs N-E N-W and S-W, yielding locations: (</w:t>
+      </w:r>
+      <w:proofErr w:type="spellStart"/>
+      <w:r>
+        <w:rPr>
+          <w:rFonts w:ascii="Helvetica" w:eastAsia="Times New Roman" w:hAnsi="Helvetica" w:cs="Times New Roman"/>
+          <w:sz w:val="16"/>
+          <w:szCs w:val="16"/>
+        </w:rPr>
+        <w:t>Nx</w:t>
+      </w:r>
+      <w:proofErr w:type="spellEnd"/>
+      <w:r>
+        <w:rPr>
+          <w:rFonts w:ascii="Helvetica" w:eastAsia="Times New Roman" w:hAnsi="Helvetica" w:cs="Times New Roman"/>
+          <w:sz w:val="16"/>
+          <w:szCs w:val="16"/>
+        </w:rPr>
+        <w:t xml:space="preserve">, </w:t>
+      </w:r>
+      <w:proofErr w:type="spellStart"/>
+      <w:r>
+        <w:rPr>
+          <w:rFonts w:ascii="Helvetica" w:eastAsia="Times New Roman" w:hAnsi="Helvetica" w:cs="Times New Roman"/>
+          <w:sz w:val="16"/>
+          <w:szCs w:val="16"/>
+        </w:rPr>
+        <w:t>Ny</w:t>
+      </w:r>
+      <w:proofErr w:type="spellEnd"/>
+      <w:r>
+        <w:rPr>
+          <w:rFonts w:ascii="Helvetica" w:eastAsia="Times New Roman" w:hAnsi="Helvetica" w:cs="Times New Roman"/>
+          <w:sz w:val="16"/>
+          <w:szCs w:val="16"/>
+        </w:rPr>
+        <w:t>) (</w:t>
+      </w:r>
+      <w:proofErr w:type="spellStart"/>
+      <w:r>
+        <w:rPr>
+          <w:rFonts w:ascii="Helvetica" w:eastAsia="Times New Roman" w:hAnsi="Helvetica" w:cs="Times New Roman"/>
+          <w:sz w:val="16"/>
+          <w:szCs w:val="16"/>
+        </w:rPr>
+        <w:t>Ex</w:t>
+      </w:r>
+      <w:proofErr w:type="spellEnd"/>
+      <w:r>
+        <w:rPr>
+          <w:rFonts w:ascii="Helvetica" w:eastAsia="Times New Roman" w:hAnsi="Helvetica" w:cs="Times New Roman"/>
+          <w:sz w:val="16"/>
+          <w:szCs w:val="16"/>
+        </w:rPr>
+        <w:t xml:space="preserve">, </w:t>
+      </w:r>
+      <w:r>
+        <w:rPr>
+          <w:rFonts w:ascii="Helvetica" w:eastAsia="Times New Roman" w:hAnsi="Helvetica" w:cs="Times New Roman"/>
+          <w:sz w:val="16"/>
+          <w:szCs w:val="16"/>
+        </w:rPr>
+        <w:t>Ey</w:t>
+      </w:r>
+      <w:r>
+        <w:rPr>
+          <w:rFonts w:ascii="Helvetica" w:eastAsia="Times New Roman" w:hAnsi="Helvetica" w:cs="Times New Roman"/>
+          <w:sz w:val="16"/>
+          <w:szCs w:val="16"/>
+        </w:rPr>
+        <w:t>) (</w:t>
+      </w:r>
+      <w:proofErr w:type="spellStart"/>
+      <w:r>
+        <w:rPr>
+          <w:rFonts w:ascii="Helvetica" w:eastAsia="Times New Roman" w:hAnsi="Helvetica" w:cs="Times New Roman"/>
+          <w:sz w:val="16"/>
+          <w:szCs w:val="16"/>
+        </w:rPr>
+        <w:t>Sx</w:t>
+      </w:r>
+      <w:proofErr w:type="spellEnd"/>
+      <w:r>
+        <w:rPr>
+          <w:rFonts w:ascii="Helvetica" w:eastAsia="Times New Roman" w:hAnsi="Helvetica" w:cs="Times New Roman"/>
+          <w:sz w:val="16"/>
+          <w:szCs w:val="16"/>
+        </w:rPr>
+        <w:t xml:space="preserve">, </w:t>
+      </w:r>
+      <w:r>
+        <w:rPr>
+          <w:rFonts w:ascii="Helvetica" w:eastAsia="Times New Roman" w:hAnsi="Helvetica" w:cs="Times New Roman"/>
+          <w:sz w:val="16"/>
+          <w:szCs w:val="16"/>
+        </w:rPr>
+        <w:t>Sy</w:t>
+      </w:r>
+      <w:r>
+        <w:rPr>
+          <w:rFonts w:ascii="Helvetica" w:eastAsia="Times New Roman" w:hAnsi="Helvetica" w:cs="Times New Roman"/>
+          <w:sz w:val="16"/>
+          <w:szCs w:val="16"/>
+        </w:rPr>
+        <w:t>) (</w:t>
+      </w:r>
+      <w:proofErr w:type="spellStart"/>
+      <w:r>
+        <w:rPr>
+          <w:rFonts w:ascii="Helvetica" w:eastAsia="Times New Roman" w:hAnsi="Helvetica" w:cs="Times New Roman"/>
+          <w:sz w:val="16"/>
+          <w:szCs w:val="16"/>
+        </w:rPr>
+        <w:t>Wx</w:t>
+      </w:r>
+      <w:proofErr w:type="spellEnd"/>
+      <w:r>
+        <w:rPr>
+          <w:rFonts w:ascii="Helvetica" w:eastAsia="Times New Roman" w:hAnsi="Helvetica" w:cs="Times New Roman"/>
+          <w:sz w:val="16"/>
+          <w:szCs w:val="16"/>
+        </w:rPr>
+        <w:t xml:space="preserve">, </w:t>
+      </w:r>
+      <w:r>
+        <w:rPr>
+          <w:rFonts w:ascii="Helvetica" w:eastAsia="Times New Roman" w:hAnsi="Helvetica" w:cs="Times New Roman"/>
+          <w:sz w:val="16"/>
+          <w:szCs w:val="16"/>
+        </w:rPr>
+        <w:t>Wy</w:t>
+      </w:r>
+      <w:r>
+        <w:rPr>
+          <w:rFonts w:ascii="Helvetica" w:eastAsia="Times New Roman" w:hAnsi="Helvetica" w:cs="Times New Roman"/>
+          <w:sz w:val="16"/>
+          <w:szCs w:val="16"/>
+        </w:rPr>
+        <w:t xml:space="preserve">) </w:t>
+      </w:r>
+    </w:p>
+    <w:p>
+      <w:pPr>
+        <w:spacing w:before="100" w:beforeAutospacing="1" w:after="100" w:afterAutospacing="1"/>
+        <w:rPr>
+          <w:rFonts w:ascii="Helvetica" w:eastAsia="Times New Roman" w:hAnsi="Helvetica" w:cs="Times New Roman"/>
+          <w:sz w:val="16"/>
+          <w:szCs w:val="16"/>
+        </w:rPr>
+      </w:pPr>
+      <w:r>
+        <w:rPr>
+          <w:rFonts w:ascii="Helvetica" w:eastAsia="Times New Roman" w:hAnsi="Helvetica" w:cs="Times New Roman"/>
+          <w:sz w:val="16"/>
+          <w:szCs w:val="16"/>
+        </w:rPr>
+        <w:t>The new estimated location for the shot becomes</w:t>
+      </w:r>
+    </w:p>
+    <w:p>
+      <w:pPr>
+        <w:rPr>
+          <w:rFonts w:ascii="Helvetica" w:eastAsia="Times New Roman" w:hAnsi="Helvetica" w:cs="Times New Roman"/>
+          <w:sz w:val="16"/>
+          <w:szCs w:val="16"/>
+        </w:rPr>
+      </w:pPr>
+      <w:proofErr w:type="spellStart"/>
+      <w:r>
+        <w:rPr>
+          <w:rFonts w:ascii="Helvetica" w:eastAsia="Times New Roman" w:hAnsi="Helvetica" w:cs="Times New Roman"/>
+          <w:sz w:val="16"/>
+          <w:szCs w:val="16"/>
+        </w:rPr>
+        <w:t>X</w:t>
+      </w:r>
+      <w:r>
+        <w:rPr>
+          <w:rFonts w:ascii="Helvetica" w:eastAsia="Times New Roman" w:hAnsi="Helvetica" w:cs="Times New Roman"/>
+          <w:sz w:val="16"/>
+          <w:szCs w:val="16"/>
+          <w:vertAlign w:val="subscript"/>
+        </w:rPr>
+        <w:t>estimate</w:t>
+      </w:r>
+      <w:proofErr w:type="spellEnd"/>
+      <w:r>
+        <w:rPr>
+          <w:rFonts w:ascii="Helvetica" w:eastAsia="Times New Roman" w:hAnsi="Helvetica" w:cs="Times New Roman"/>
+          <w:sz w:val="16"/>
+          <w:szCs w:val="16"/>
+        </w:rPr>
+        <w:t xml:space="preserve"> = (</w:t>
+      </w:r>
+      <w:proofErr w:type="spellStart"/>
+      <w:r>
+        <w:rPr>
+          <w:rFonts w:ascii="Helvetica" w:eastAsia="Times New Roman" w:hAnsi="Helvetica" w:cs="Times New Roman"/>
+          <w:sz w:val="16"/>
+          <w:szCs w:val="16"/>
+        </w:rPr>
+        <w:t>Nx</w:t>
+      </w:r>
+      <w:proofErr w:type="spellEnd"/>
+      <w:r>
+        <w:rPr>
+          <w:rFonts w:ascii="Helvetica" w:eastAsia="Times New Roman" w:hAnsi="Helvetica" w:cs="Times New Roman"/>
+          <w:sz w:val="16"/>
+          <w:szCs w:val="16"/>
+        </w:rPr>
+        <w:t xml:space="preserve"> + Ex + </w:t>
+      </w:r>
+      <w:proofErr w:type="spellStart"/>
+      <w:r>
+        <w:rPr>
+          <w:rFonts w:ascii="Helvetica" w:eastAsia="Times New Roman" w:hAnsi="Helvetica" w:cs="Times New Roman"/>
+          <w:sz w:val="16"/>
+          <w:szCs w:val="16"/>
+        </w:rPr>
+        <w:t>Sx</w:t>
+      </w:r>
+      <w:proofErr w:type="spellEnd"/>
+      <w:r>
+        <w:rPr>
+          <w:rFonts w:ascii="Helvetica" w:eastAsia="Times New Roman" w:hAnsi="Helvetica" w:cs="Times New Roman"/>
+          <w:sz w:val="16"/>
+          <w:szCs w:val="16"/>
+        </w:rPr>
+        <w:t xml:space="preserve"> + </w:t>
+      </w:r>
+      <w:proofErr w:type="spellStart"/>
+      <w:r>
+        <w:rPr>
+          <w:rFonts w:ascii="Helvetica" w:eastAsia="Times New Roman" w:hAnsi="Helvetica" w:cs="Times New Roman"/>
+          <w:sz w:val="16"/>
+          <w:szCs w:val="16"/>
+        </w:rPr>
+        <w:t>Wx</w:t>
+      </w:r>
+      <w:proofErr w:type="spellEnd"/>
+      <w:r>
+        <w:rPr>
+          <w:rFonts w:ascii="Helvetica" w:eastAsia="Times New Roman" w:hAnsi="Helvetica" w:cs="Times New Roman"/>
+          <w:sz w:val="16"/>
+          <w:szCs w:val="16"/>
+        </w:rPr>
+        <w:t>) / 4</w:t>
+      </w:r>
+    </w:p>
+    <w:p>
+      <w:pPr>
+        <w:rPr>
+          <w:rFonts w:ascii="Helvetica" w:eastAsia="Times New Roman" w:hAnsi="Helvetica" w:cs="Times New Roman"/>
+          <w:sz w:val="16"/>
+          <w:szCs w:val="16"/>
+        </w:rPr>
+      </w:pPr>
+      <w:proofErr w:type="spellStart"/>
+      <w:r>
+        <w:rPr>
+          <w:rFonts w:ascii="Helvetica" w:eastAsia="Times New Roman" w:hAnsi="Helvetica" w:cs="Times New Roman"/>
+          <w:sz w:val="16"/>
+          <w:szCs w:val="16"/>
+        </w:rPr>
+        <w:t>Y</w:t>
+      </w:r>
+      <w:r>
+        <w:rPr>
+          <w:rFonts w:ascii="Helvetica" w:eastAsia="Times New Roman" w:hAnsi="Helvetica" w:cs="Times New Roman"/>
+          <w:sz w:val="16"/>
+          <w:szCs w:val="16"/>
+          <w:vertAlign w:val="subscript"/>
+        </w:rPr>
+        <w:t>estimate</w:t>
+      </w:r>
+      <w:proofErr w:type="spellEnd"/>
+      <w:r>
+        <w:rPr>
+          <w:rFonts w:ascii="Helvetica" w:eastAsia="Times New Roman" w:hAnsi="Helvetica" w:cs="Times New Roman"/>
+          <w:sz w:val="16"/>
+          <w:szCs w:val="16"/>
+        </w:rPr>
+        <w:t xml:space="preserve"> = (Ny + </w:t>
+      </w:r>
+      <w:proofErr w:type="spellStart"/>
+      <w:r>
+        <w:rPr>
+          <w:rFonts w:ascii="Helvetica" w:eastAsia="Times New Roman" w:hAnsi="Helvetica" w:cs="Times New Roman"/>
+          <w:sz w:val="16"/>
+          <w:szCs w:val="16"/>
+        </w:rPr>
+        <w:t>Ey</w:t>
+      </w:r>
+      <w:proofErr w:type="spellEnd"/>
+      <w:r>
+        <w:rPr>
+          <w:rFonts w:ascii="Helvetica" w:eastAsia="Times New Roman" w:hAnsi="Helvetica" w:cs="Times New Roman"/>
+          <w:sz w:val="16"/>
+          <w:szCs w:val="16"/>
+        </w:rPr>
+        <w:t xml:space="preserve"> + Sy + Wy) / 4</w:t>
+      </w:r>
+    </w:p>
+    <w:p>
+      <w:pPr>
         <w:rPr>
           <w:rFonts w:ascii="Helvetica" w:eastAsia="Times New Roman" w:hAnsi="Helvetica" w:cs="Times New Roman"/>
           <w:sz w:val="16"/>
@@ -3285,7 +3516,15 @@
           <w:sz w:val="16"/>
           <w:szCs w:val="16"/>
         </w:rPr>
-        <w:t>( (</w:t>
+        <w:t xml:space="preserve">( </w:t>
+      </w:r>
+      <w:r>
+        <w:rPr>
+          <w:rFonts w:ascii="Helvetica" w:eastAsia="Times New Roman" w:hAnsi="Helvetica" w:cs="Times New Roman"/>
+          <w:sz w:val="16"/>
+          <w:szCs w:val="16"/>
+        </w:rPr>
+        <w:t>|</w:t>
       </w:r>
       <w:proofErr w:type="gramEnd"/>
       <w:r>
@@ -3294,12 +3533,79 @@
           <w:sz w:val="16"/>
           <w:szCs w:val="16"/>
         </w:rPr>
-        <w:t>r1 + r2) &gt; threshold )</w:t>
-      </w:r>
-    </w:p>
-    <w:p>
-      <w:pPr>
-        <w:spacing w:before="100" w:beforeAutospacing="1" w:after="100" w:afterAutospacing="1"/>
+        <w:t>(</w:t>
+      </w:r>
+      <w:proofErr w:type="spellStart"/>
+      <w:r>
+        <w:rPr>
+          <w:rFonts w:ascii="Helvetica" w:eastAsia="Times New Roman" w:hAnsi="Helvetica" w:cs="Times New Roman"/>
+          <w:sz w:val="16"/>
+          <w:szCs w:val="16"/>
+        </w:rPr>
+        <w:t>e</w:t>
+      </w:r>
+      <w:r>
+        <w:rPr>
+          <w:rFonts w:ascii="Helvetica" w:eastAsia="Times New Roman" w:hAnsi="Helvetica" w:cs="Times New Roman"/>
+          <w:sz w:val="16"/>
+          <w:szCs w:val="16"/>
+          <w:vertAlign w:val="subscript"/>
+        </w:rPr>
+        <w:t>n</w:t>
+      </w:r>
+      <w:proofErr w:type="spellEnd"/>
+      <w:r>
+        <w:rPr>
+          <w:rFonts w:ascii="Helvetica" w:eastAsia="Times New Roman" w:hAnsi="Helvetica" w:cs="Times New Roman"/>
+          <w:sz w:val="16"/>
+          <w:szCs w:val="16"/>
+        </w:rPr>
+        <w:t xml:space="preserve"> – e</w:t>
+      </w:r>
+      <w:r>
+        <w:rPr>
+          <w:rFonts w:ascii="Helvetica" w:eastAsia="Times New Roman" w:hAnsi="Helvetica" w:cs="Times New Roman"/>
+          <w:sz w:val="16"/>
+          <w:szCs w:val="16"/>
+          <w:vertAlign w:val="subscript"/>
+        </w:rPr>
+        <w:t>(n-1)</w:t>
+      </w:r>
+      <w:r>
+        <w:rPr>
+          <w:rFonts w:ascii="Helvetica" w:eastAsia="Times New Roman" w:hAnsi="Helvetica" w:cs="Times New Roman"/>
+          <w:sz w:val="16"/>
+          <w:szCs w:val="16"/>
+        </w:rPr>
+        <w:t>)|</w:t>
+      </w:r>
+      <w:r>
+        <w:rPr>
+          <w:rFonts w:ascii="Helvetica" w:eastAsia="Times New Roman" w:hAnsi="Helvetica" w:cs="Times New Roman"/>
+          <w:sz w:val="16"/>
+          <w:szCs w:val="16"/>
+        </w:rPr>
+        <w:t xml:space="preserve"> </w:t>
+      </w:r>
+      <w:r>
+        <w:rPr>
+          <w:rFonts w:ascii="Helvetica" w:eastAsia="Times New Roman" w:hAnsi="Helvetica" w:cs="Times New Roman"/>
+          <w:sz w:val="16"/>
+          <w:szCs w:val="16"/>
+        </w:rPr>
+        <w:t xml:space="preserve">&gt; </w:t>
+      </w:r>
+      <w:r>
+        <w:rPr>
+          <w:rFonts w:ascii="Helvetica" w:eastAsia="Times New Roman" w:hAnsi="Helvetica" w:cs="Times New Roman"/>
+          <w:sz w:val="16"/>
+          <w:szCs w:val="16"/>
+        </w:rPr>
+        <w:t>threshold )</w:t>
+      </w:r>
+    </w:p>
+    <w:p>
+      <w:pPr>
         <w:rPr>
           <w:rFonts w:ascii="Helvetica" w:eastAsia="Times New Roman" w:hAnsi="Helvetica" w:cs="Times New Roman"/>
           <w:sz w:val="16"/>
@@ -3317,11 +3623,20 @@
     </w:p>
     <w:p>
       <w:pPr>
-        <w:spacing w:before="100" w:beforeAutospacing="1" w:after="100" w:afterAutospacing="1"/>
-        <w:rPr>
-          <w:rFonts w:ascii="Times New Roman" w:eastAsia="Times New Roman" w:hAnsi="Times New Roman" w:cs="Times New Roman"/>
-        </w:rPr>
-      </w:pPr>
+        <w:rPr>
+          <w:rFonts w:ascii="Helvetica" w:eastAsia="Times New Roman" w:hAnsi="Helvetica" w:cs="Times New Roman"/>
+          <w:sz w:val="16"/>
+          <w:szCs w:val="16"/>
+        </w:rPr>
+      </w:pPr>
+      <w:r>
+        <w:rPr>
+          <w:rFonts w:ascii="Helvetica" w:eastAsia="Times New Roman" w:hAnsi="Helvetica" w:cs="Times New Roman"/>
+          <w:sz w:val="16"/>
+          <w:szCs w:val="16"/>
+        </w:rPr>
+        <w:t xml:space="preserve">   </w:t>
+      </w:r>
       <w:r>
         <w:rPr>
           <w:rFonts w:ascii="Helvetica" w:eastAsia="Times New Roman" w:hAnsi="Helvetica" w:cs="Times New Roman"/>
@@ -3438,8 +3753,95 @@
           <w:sz w:val="16"/>
           <w:szCs w:val="16"/>
         </w:rPr>
-        <w:t>) based on the timers and the estimate (e) Compute distances r1 and r2</w:t>
-      </w:r>
+        <w:t xml:space="preserve">) based on the timers and the estimate (e) </w:t>
+      </w:r>
+    </w:p>
+    <w:p>
+      <w:pPr>
+        <w:rPr>
+          <w:rFonts w:ascii="Helvetica" w:eastAsia="Times New Roman" w:hAnsi="Helvetica" w:cs="Times New Roman"/>
+          <w:sz w:val="16"/>
+          <w:szCs w:val="16"/>
+        </w:rPr>
+      </w:pPr>
+      <w:r>
+        <w:rPr>
+          <w:rFonts w:ascii="Helvetica" w:eastAsia="Times New Roman" w:hAnsi="Helvetica" w:cs="Times New Roman"/>
+          <w:sz w:val="16"/>
+          <w:szCs w:val="16"/>
+        </w:rPr>
+        <w:t xml:space="preserve">   </w:t>
+      </w:r>
+      <w:r>
+        <w:rPr>
+          <w:rFonts w:ascii="Helvetica" w:eastAsia="Times New Roman" w:hAnsi="Helvetica" w:cs="Times New Roman"/>
+          <w:sz w:val="16"/>
+          <w:szCs w:val="16"/>
+        </w:rPr>
+        <w:t xml:space="preserve">Compute </w:t>
+      </w:r>
+      <w:r>
+        <w:rPr>
+          <w:rFonts w:ascii="Helvetica" w:eastAsia="Times New Roman" w:hAnsi="Helvetica" w:cs="Times New Roman"/>
+          <w:sz w:val="16"/>
+          <w:szCs w:val="16"/>
+        </w:rPr>
+        <w:t>the new location</w:t>
+      </w:r>
+      <w:r>
+        <w:rPr>
+          <w:rFonts w:ascii="Helvetica" w:eastAsia="Times New Roman" w:hAnsi="Helvetica" w:cs="Times New Roman"/>
+          <w:sz w:val="16"/>
+          <w:szCs w:val="16"/>
+        </w:rPr>
+        <w:t xml:space="preserve"> </w:t>
+      </w:r>
+      <w:proofErr w:type="spellStart"/>
+      <w:r>
+        <w:rPr>
+          <w:rFonts w:ascii="Helvetica" w:eastAsia="Times New Roman" w:hAnsi="Helvetica" w:cs="Times New Roman"/>
+          <w:sz w:val="16"/>
+          <w:szCs w:val="16"/>
+        </w:rPr>
+        <w:t>X</w:t>
+      </w:r>
+      <w:r>
+        <w:rPr>
+          <w:rFonts w:ascii="Helvetica" w:eastAsia="Times New Roman" w:hAnsi="Helvetica" w:cs="Times New Roman"/>
+          <w:sz w:val="16"/>
+          <w:szCs w:val="16"/>
+          <w:vertAlign w:val="subscript"/>
+        </w:rPr>
+        <w:t>estimate</w:t>
+      </w:r>
+      <w:proofErr w:type="spellEnd"/>
+      <w:r>
+        <w:rPr>
+          <w:rFonts w:ascii="Helvetica" w:eastAsia="Times New Roman" w:hAnsi="Helvetica" w:cs="Times New Roman"/>
+          <w:sz w:val="16"/>
+          <w:szCs w:val="16"/>
+        </w:rPr>
+        <w:t xml:space="preserve"> + </w:t>
+      </w:r>
+      <w:proofErr w:type="spellStart"/>
+      <w:r>
+        <w:rPr>
+          <w:rFonts w:ascii="Helvetica" w:eastAsia="Times New Roman" w:hAnsi="Helvetica" w:cs="Times New Roman"/>
+          <w:sz w:val="16"/>
+          <w:szCs w:val="16"/>
+        </w:rPr>
+        <w:t>Y</w:t>
+      </w:r>
+      <w:r>
+        <w:rPr>
+          <w:rFonts w:ascii="Helvetica" w:eastAsia="Times New Roman" w:hAnsi="Helvetica" w:cs="Times New Roman"/>
+          <w:sz w:val="16"/>
+          <w:szCs w:val="16"/>
+          <w:vertAlign w:val="subscript"/>
+        </w:rPr>
+        <w:t>estimate</w:t>
+      </w:r>
+      <w:proofErr w:type="spellEnd"/>
       <w:r>
         <w:rPr>
           <w:rFonts w:ascii="Helvetica" w:eastAsia="Times New Roman" w:hAnsi="Helvetica" w:cs="Times New Roman"/>
@@ -3447,7 +3849,22 @@
           <w:szCs w:val="16"/>
         </w:rPr>
         <w:br/>
-        <w:t>error = r1 + r2</w:t>
+      </w:r>
+      <w:r>
+        <w:rPr>
+          <w:rFonts w:ascii="Helvetica" w:eastAsia="Times New Roman" w:hAnsi="Helvetica" w:cs="Times New Roman"/>
+          <w:sz w:val="16"/>
+          <w:szCs w:val="16"/>
+        </w:rPr>
+        <w:t xml:space="preserve">   </w:t>
+      </w:r>
+      <w:r>
+        <w:rPr>
+          <w:rFonts w:ascii="Helvetica" w:eastAsia="Times New Roman" w:hAnsi="Helvetica" w:cs="Times New Roman"/>
+          <w:sz w:val="16"/>
+          <w:szCs w:val="16"/>
+        </w:rPr>
+        <w:t>Use the computed location to improve the value of e</w:t>
       </w:r>
       <w:r>
         <w:rPr>
@@ -3456,12 +3873,34 @@
           <w:szCs w:val="16"/>
         </w:rPr>
         <w:br/>
-        <w:t xml:space="preserve">e = e + error/2 </w:t>
-      </w:r>
-    </w:p>
-    <w:p>
-      <w:pPr>
-        <w:spacing w:before="100" w:beforeAutospacing="1" w:after="100" w:afterAutospacing="1"/>
+      </w:r>
+      <w:r>
+        <w:rPr>
+          <w:rFonts w:ascii="Helvetica" w:eastAsia="Times New Roman" w:hAnsi="Helvetica" w:cs="Times New Roman"/>
+          <w:sz w:val="16"/>
+          <w:szCs w:val="16"/>
+        </w:rPr>
+        <w:t xml:space="preserve">   </w:t>
+      </w:r>
+      <w:r>
+        <w:rPr>
+          <w:rFonts w:ascii="Helvetica" w:eastAsia="Times New Roman" w:hAnsi="Helvetica" w:cs="Times New Roman"/>
+          <w:sz w:val="16"/>
+          <w:szCs w:val="16"/>
+        </w:rPr>
+        <w:t>Compute the new estimate for this cycle</w:t>
+      </w:r>
+      <w:r>
+        <w:rPr>
+          <w:rFonts w:ascii="Helvetica" w:eastAsia="Times New Roman" w:hAnsi="Helvetica" w:cs="Times New Roman"/>
+          <w:sz w:val="16"/>
+          <w:szCs w:val="16"/>
+        </w:rPr>
+        <w:t xml:space="preserve"> </w:t>
+      </w:r>
+    </w:p>
+    <w:p>
+      <w:pPr>
         <w:rPr>
           <w:rFonts w:ascii="Helvetica" w:eastAsia="Times New Roman" w:hAnsi="Helvetica" w:cs="Times New Roman"/>
           <w:sz w:val="16"/>
@@ -3479,75 +3918,21 @@
     </w:p>
     <w:p>
       <w:pPr>
-        <w:spacing w:before="100" w:beforeAutospacing="1" w:after="100" w:afterAutospacing="1"/>
-        <w:rPr>
-          <w:rFonts w:ascii="Helvetica" w:eastAsia="Times New Roman" w:hAnsi="Helvetica" w:cs="Times New Roman"/>
-          <w:sz w:val="16"/>
-          <w:szCs w:val="16"/>
-        </w:rPr>
-      </w:pPr>
-      <w:r>
-        <w:rPr>
-          <w:rFonts w:ascii="Helvetica" w:eastAsia="Times New Roman" w:hAnsi="Helvetica" w:cs="Times New Roman"/>
-          <w:sz w:val="16"/>
-          <w:szCs w:val="16"/>
-        </w:rPr>
-        <w:br/>
-        <w:t xml:space="preserve">score = 10.9 - </w:t>
-      </w:r>
-      <w:proofErr w:type="gramStart"/>
-      <w:r>
-        <w:rPr>
-          <w:rFonts w:ascii="Helvetica" w:eastAsia="Times New Roman" w:hAnsi="Helvetica" w:cs="Times New Roman"/>
-          <w:sz w:val="16"/>
-          <w:szCs w:val="16"/>
-        </w:rPr>
-        <w:t>sqrt(</w:t>
-      </w:r>
-      <w:proofErr w:type="spellStart"/>
-      <w:proofErr w:type="gramEnd"/>
-      <w:r>
-        <w:rPr>
-          <w:rFonts w:ascii="Helvetica" w:eastAsia="Times New Roman" w:hAnsi="Helvetica" w:cs="Times New Roman"/>
-          <w:sz w:val="16"/>
-          <w:szCs w:val="16"/>
-        </w:rPr>
-        <w:t>xn</w:t>
-      </w:r>
-      <w:proofErr w:type="spellEnd"/>
-      <w:r>
-        <w:rPr>
-          <w:rFonts w:ascii="Helvetica" w:eastAsia="Times New Roman" w:hAnsi="Helvetica" w:cs="Times New Roman"/>
-          <w:sz w:val="16"/>
-          <w:szCs w:val="16"/>
-        </w:rPr>
-        <w:t xml:space="preserve">**2 + </w:t>
-      </w:r>
-      <w:proofErr w:type="spellStart"/>
-      <w:r>
-        <w:rPr>
-          <w:rFonts w:ascii="Helvetica" w:eastAsia="Times New Roman" w:hAnsi="Helvetica" w:cs="Times New Roman"/>
-          <w:sz w:val="16"/>
-          <w:szCs w:val="16"/>
-        </w:rPr>
-        <w:t>yn</w:t>
-      </w:r>
-      <w:proofErr w:type="spellEnd"/>
-      <w:r>
-        <w:rPr>
-          <w:rFonts w:ascii="Helvetica" w:eastAsia="Times New Roman" w:hAnsi="Helvetica" w:cs="Times New Roman"/>
-          <w:sz w:val="16"/>
-          <w:szCs w:val="16"/>
-        </w:rPr>
-        <w:t xml:space="preserve">**2) / .25 </w:t>
-      </w:r>
-    </w:p>
-    <w:p>
-      <w:pPr>
-        <w:rPr>
-          <w:rFonts w:ascii="Times New Roman" w:eastAsia="Times New Roman" w:hAnsi="Times New Roman" w:cs="Times New Roman"/>
-        </w:rPr>
-      </w:pPr>
+        <w:rPr>
+          <w:rFonts w:ascii="Helvetica" w:eastAsia="Times New Roman" w:hAnsi="Helvetica" w:cs="Times New Roman"/>
+          <w:sz w:val="16"/>
+          <w:szCs w:val="16"/>
+        </w:rPr>
+      </w:pPr>
+    </w:p>
+    <w:p>
+      <w:pPr>
+        <w:rPr>
+          <w:rFonts w:ascii="Times New Roman" w:eastAsia="Times New Roman" w:hAnsi="Times New Roman" w:cs="Times New Roman"/>
+        </w:rPr>
+      </w:pPr>
+      <w:bookmarkStart w:id="0" w:name="_GoBack"/>
+      <w:bookmarkEnd w:id="0"/>
     </w:p>
     <w:p>
       <w:pPr>
@@ -3630,7 +4015,6 @@
           <w:sz w:val="20"/>
           <w:szCs w:val="20"/>
         </w:rPr>
-        <w:lastRenderedPageBreak/>
         <w:drawing>
           <wp:inline distT="0" distB="0" distL="0" distR="0" wp14:anchorId="44DD6556" wp14:editId="7C856C94">
             <wp:extent cx="5943600" cy="1808480"/>
@@ -3766,6 +4150,7 @@
           <w:sz w:val="20"/>
           <w:szCs w:val="20"/>
         </w:rPr>
+        <w:lastRenderedPageBreak/>
         <w:t xml:space="preserve">If the pellet strikes the target in the </w:t>
       </w:r>
       <w:proofErr w:type="spellStart"/>
@@ -4106,8 +4491,6 @@
           <w:szCs w:val="20"/>
         </w:rPr>
       </w:pPr>
-      <w:bookmarkStart w:id="0" w:name="_GoBack"/>
-      <w:bookmarkEnd w:id="0"/>
     </w:p>
     <w:p>
       <w:pPr>

</xml_diff>

<commit_message>
Corrected theory of operation
</commit_message>
<xml_diff>
--- a/Documentation/Theory of Operation.docx
+++ b/Documentation/Theory of Operation.docx
@@ -3345,7 +3345,17 @@
           <w:sz w:val="16"/>
           <w:szCs w:val="16"/>
         </w:rPr>
-        <w:t>The new estimated location for the shot becomes</w:t>
+        <w:t>The new estimated location for th</w:t>
+      </w:r>
+      <w:bookmarkStart w:id="0" w:name="_GoBack"/>
+      <w:bookmarkEnd w:id="0"/>
+      <w:r>
+        <w:rPr>
+          <w:rFonts w:ascii="Helvetica" w:eastAsia="Times New Roman" w:hAnsi="Helvetica" w:cs="Times New Roman"/>
+          <w:sz w:val="16"/>
+          <w:szCs w:val="16"/>
+        </w:rPr>
+        <w:t>e shot becomes</w:t>
       </w:r>
     </w:p>
     <w:p>
@@ -3491,6 +3501,104 @@
         </w:rPr>
         <w:t xml:space="preserve"> + Sy + Wy) / 4</w:t>
       </w:r>
+    </w:p>
+    <w:p>
+      <w:pPr>
+        <w:rPr>
+          <w:rFonts w:ascii="Helvetica" w:eastAsia="Times New Roman" w:hAnsi="Helvetica" w:cs="Times New Roman"/>
+          <w:sz w:val="16"/>
+          <w:szCs w:val="16"/>
+        </w:rPr>
+      </w:pPr>
+    </w:p>
+    <w:p>
+      <w:pPr>
+        <w:rPr>
+          <w:rFonts w:ascii="Helvetica" w:eastAsia="Times New Roman" w:hAnsi="Helvetica" w:cs="Times New Roman"/>
+          <w:sz w:val="16"/>
+          <w:szCs w:val="16"/>
+        </w:rPr>
+      </w:pPr>
+      <w:r>
+        <w:rPr>
+          <w:rFonts w:ascii="Helvetica" w:eastAsia="Times New Roman" w:hAnsi="Helvetica" w:cs="Times New Roman"/>
+          <w:sz w:val="16"/>
+          <w:szCs w:val="16"/>
+        </w:rPr>
+        <w:t>This will provide a new estimate for the value of e (</w:t>
+      </w:r>
+      <w:proofErr w:type="spellStart"/>
+      <w:r>
+        <w:rPr>
+          <w:rFonts w:ascii="Helvetica" w:eastAsia="Times New Roman" w:hAnsi="Helvetica" w:cs="Times New Roman"/>
+          <w:sz w:val="16"/>
+          <w:szCs w:val="16"/>
+        </w:rPr>
+        <w:t>e</w:t>
+      </w:r>
+      <w:r>
+        <w:rPr>
+          <w:rFonts w:ascii="Helvetica" w:eastAsia="Times New Roman" w:hAnsi="Helvetica" w:cs="Times New Roman"/>
+          <w:sz w:val="16"/>
+          <w:szCs w:val="16"/>
+          <w:vertAlign w:val="subscript"/>
+        </w:rPr>
+        <w:t>n</w:t>
+      </w:r>
+      <w:proofErr w:type="spellEnd"/>
+      <w:r>
+        <w:rPr>
+          <w:rFonts w:ascii="Helvetica" w:eastAsia="Times New Roman" w:hAnsi="Helvetica" w:cs="Times New Roman"/>
+          <w:sz w:val="16"/>
+          <w:szCs w:val="16"/>
+        </w:rPr>
+        <w:t>) which is compared to the previous e</w:t>
+      </w:r>
+      <w:r>
+        <w:rPr>
+          <w:rFonts w:ascii="Helvetica" w:eastAsia="Times New Roman" w:hAnsi="Helvetica" w:cs="Times New Roman"/>
+          <w:sz w:val="16"/>
+          <w:szCs w:val="16"/>
+          <w:vertAlign w:val="subscript"/>
+        </w:rPr>
+        <w:t>n-1</w:t>
+      </w:r>
+      <w:r>
+        <w:rPr>
+          <w:rFonts w:ascii="Helvetica" w:eastAsia="Times New Roman" w:hAnsi="Helvetica" w:cs="Times New Roman"/>
+          <w:sz w:val="16"/>
+          <w:szCs w:val="16"/>
+        </w:rPr>
+        <w:t xml:space="preserve"> Once the difference between the estimates is sufficiently small, the location is solved.</w:t>
+      </w:r>
+    </w:p>
+    <w:p>
+      <w:pPr>
+        <w:rPr>
+          <w:rFonts w:ascii="Helvetica" w:eastAsia="Times New Roman" w:hAnsi="Helvetica" w:cs="Times New Roman"/>
+          <w:sz w:val="16"/>
+          <w:szCs w:val="16"/>
+        </w:rPr>
+      </w:pPr>
+    </w:p>
+    <w:p>
+      <w:pPr>
+        <w:rPr>
+          <w:rFonts w:ascii="Helvetica" w:eastAsia="Times New Roman" w:hAnsi="Helvetica" w:cs="Times New Roman"/>
+          <w:sz w:val="16"/>
+          <w:szCs w:val="16"/>
+        </w:rPr>
+      </w:pPr>
+      <w:proofErr w:type="spellStart"/>
+      <w:r>
+        <w:rPr>
+          <w:rFonts w:ascii="Helvetica" w:eastAsia="Times New Roman" w:hAnsi="Helvetica" w:cs="Times New Roman"/>
+          <w:sz w:val="16"/>
+          <w:szCs w:val="16"/>
+        </w:rPr>
+        <w:t>Simplfied</w:t>
+      </w:r>
+      <w:proofErr w:type="spellEnd"/>
     </w:p>
     <w:p>
       <w:pPr>
@@ -3569,7 +3677,7 @@
           <w:szCs w:val="16"/>
           <w:vertAlign w:val="subscript"/>
         </w:rPr>
-        <w:t>(n-1)</w:t>
+        <w:t>n-1</w:t>
       </w:r>
       <w:r>
         <w:rPr>
@@ -3931,8 +4039,6 @@
           <w:rFonts w:ascii="Times New Roman" w:eastAsia="Times New Roman" w:hAnsi="Times New Roman" w:cs="Times New Roman"/>
         </w:rPr>
       </w:pPr>
-      <w:bookmarkStart w:id="0" w:name="_GoBack"/>
-      <w:bookmarkEnd w:id="0"/>
     </w:p>
     <w:p>
       <w:pPr>
@@ -4150,7 +4256,6 @@
           <w:sz w:val="20"/>
           <w:szCs w:val="20"/>
         </w:rPr>
-        <w:lastRenderedPageBreak/>
         <w:t xml:space="preserve">If the pellet strikes the target in the </w:t>
       </w:r>
       <w:proofErr w:type="spellStart"/>

</xml_diff>